<commit_message>
Update to install and imports
</commit_message>
<xml_diff>
--- a/Instructions_To_Run_On_Mac.docx
+++ b/Instructions_To_Run_On_Mac.docx
@@ -292,6 +292,61 @@
         </w:numPr>
       </w:pPr>
       <w:r>
+        <w:t>Type the following commands to install the necessary libraries</w:t>
+      </w:r>
+    </w:p>
+    <w:p>
+      <w:pPr>
+        <w:pStyle w:val="ListParagraph"/>
+      </w:pPr>
+    </w:p>
+    <w:p>
+      <w:pPr>
+        <w:pStyle w:val="ListParagraph"/>
+      </w:pPr>
+      <w:proofErr w:type="gramStart"/>
+      <w:r>
+        <w:t>go</w:t>
+      </w:r>
+      <w:proofErr w:type="gramEnd"/>
+      <w:r>
+        <w:t xml:space="preserve"> get github.com/lib/</w:t>
+      </w:r>
+      <w:proofErr w:type="spellStart"/>
+      <w:r>
+        <w:t>pq</w:t>
+      </w:r>
+      <w:proofErr w:type="spellEnd"/>
+    </w:p>
+    <w:p>
+      <w:pPr>
+        <w:pStyle w:val="ListParagraph"/>
+      </w:pPr>
+    </w:p>
+    <w:p>
+      <w:pPr>
+        <w:pStyle w:val="ListParagraph"/>
+      </w:pPr>
+      <w:r>
+        <w:t>go get github.com/gorilla/mux</w:t>
+      </w:r>
+      <w:bookmarkStart w:id="0" w:name="_GoBack"/>
+      <w:bookmarkEnd w:id="0"/>
+    </w:p>
+    <w:p>
+      <w:pPr>
+        <w:pStyle w:val="ListParagraph"/>
+      </w:pPr>
+    </w:p>
+    <w:p>
+      <w:pPr>
+        <w:pStyle w:val="ListParagraph"/>
+        <w:numPr>
+          <w:ilvl w:val="0"/>
+          <w:numId w:val="1"/>
+        </w:numPr>
+      </w:pPr>
+      <w:r>
         <w:t>Type the following in the terminal</w:t>
       </w:r>
     </w:p>
@@ -399,10 +454,9 @@
         </w:numPr>
       </w:pPr>
       <w:r>
+        <w:lastRenderedPageBreak/>
         <w:t>You can now use this page to view the APIs, review shoe data and the true fit calculation</w:t>
       </w:r>
-      <w:bookmarkStart w:id="0" w:name="_GoBack"/>
-      <w:bookmarkEnd w:id="0"/>
     </w:p>
     <w:p>
       <w:pPr>

</xml_diff>